<commit_message>
Update Nieuw - Microsoft Word-document.docx
</commit_message>
<xml_diff>
--- a/website/colors + fonts/Nieuw - Microsoft Word-document.docx
+++ b/website/colors + fonts/Nieuw - Microsoft Word-document.docx
@@ -1,8 +1,9 @@
 
 <file path=word/document.xml><?xml version="1.0" encoding="utf-8"?>
-<w:document xmlns:wpc="http://schemas.microsoft.com/office/word/2010/wordprocessingCanvas" xmlns:cx="http://schemas.microsoft.com/office/drawing/2014/chartex" xmlns:cx1="http://schemas.microsoft.com/office/drawing/2015/9/8/chartex" xmlns:cx2="http://schemas.microsoft.com/office/drawing/2015/10/21/chartex" xmlns:cx3="http://schemas.microsoft.com/office/drawing/2016/5/9/chartex" xmlns:cx4="http://schemas.microsoft.com/office/drawing/2016/5/10/chartex" xmlns:cx5="http://schemas.microsoft.com/office/drawing/2016/5/11/chartex" xmlns:cx6="http://schemas.microsoft.com/office/drawing/2016/5/12/chartex" xmlns:cx7="http://schemas.microsoft.com/office/drawing/2016/5/13/chartex" xmlns:cx8="http://schemas.microsoft.com/office/drawing/2016/5/14/chartex" xmlns:mc="http://schemas.openxmlformats.org/markup-compatibility/2006" xmlns:aink="http://schemas.microsoft.com/office/drawing/2016/ink" xmlns:am3d="http://schemas.microsoft.com/office/drawing/2017/model3d" xmlns:o="urn:schemas-microsoft-com:office:office" xmlns:r="http://schemas.openxmlformats.org/officeDocument/2006/relationships" xmlns:m="http://schemas.openxmlformats.org/officeDocument/2006/math" xmlns:v="urn:schemas-microsoft-com:vml" xmlns:wp14="http://schemas.microsoft.com/office/word/2010/wordprocessingDrawing" xmlns:wp="http://schemas.openxmlformats.org/drawingml/2006/wordprocessingDrawing" xmlns:w10="urn:schemas-microsoft-com:office:word" xmlns:w="http://schemas.openxmlformats.org/wordprocessingml/2006/main" xmlns:w14="http://schemas.microsoft.com/office/word/2010/wordml" xmlns:w15="http://schemas.microsoft.com/office/word/2012/wordml" xmlns:w16cex="http://schemas.microsoft.com/office/word/2018/wordml/cex" xmlns:w16cid="http://schemas.microsoft.com/office/word/2016/wordml/cid" xmlns:w16="http://schemas.microsoft.com/office/word/2018/wordml" xmlns:w16se="http://schemas.microsoft.com/office/word/2015/wordml/symex" xmlns:wpg="http://schemas.microsoft.com/office/word/2010/wordprocessingGroup" xmlns:wpi="http://schemas.microsoft.com/office/word/2010/wordprocessingInk" xmlns:wne="http://schemas.microsoft.com/office/word/2006/wordml" xmlns:wps="http://schemas.microsoft.com/office/word/2010/wordprocessingShape" mc:Ignorable="w14 w15 w16se w16cid w16 w16cex wp14">
+<w:document xmlns:wpc="http://schemas.microsoft.com/office/word/2010/wordprocessingCanvas" xmlns:cx="http://schemas.microsoft.com/office/drawing/2014/chartex" xmlns:cx1="http://schemas.microsoft.com/office/drawing/2015/9/8/chartex" xmlns:cx2="http://schemas.microsoft.com/office/drawing/2015/10/21/chartex" xmlns:cx3="http://schemas.microsoft.com/office/drawing/2016/5/9/chartex" xmlns:cx4="http://schemas.microsoft.com/office/drawing/2016/5/10/chartex" xmlns:cx5="http://schemas.microsoft.com/office/drawing/2016/5/11/chartex" xmlns:cx6="http://schemas.microsoft.com/office/drawing/2016/5/12/chartex" xmlns:cx7="http://schemas.microsoft.com/office/drawing/2016/5/13/chartex" xmlns:cx8="http://schemas.microsoft.com/office/drawing/2016/5/14/chartex" xmlns:mc="http://schemas.openxmlformats.org/markup-compatibility/2006" xmlns:aink="http://schemas.microsoft.com/office/drawing/2016/ink" xmlns:am3d="http://schemas.microsoft.com/office/drawing/2017/model3d" xmlns:o="urn:schemas-microsoft-com:office:office" xmlns:r="http://schemas.openxmlformats.org/officeDocument/2006/relationships" xmlns:m="http://schemas.openxmlformats.org/officeDocument/2006/math" xmlns:v="urn:schemas-microsoft-com:vml" xmlns:wp14="http://schemas.microsoft.com/office/word/2010/wordprocessingDrawing" xmlns:wp="http://schemas.openxmlformats.org/drawingml/2006/wordprocessingDrawing" xmlns:w10="urn:schemas-microsoft-com:office:word" xmlns:w="http://schemas.openxmlformats.org/wordprocessingml/2006/main" xmlns:w14="http://schemas.microsoft.com/office/word/2010/wordml" xmlns:w15="http://schemas.microsoft.com/office/word/2012/wordml" xmlns:w16cid="http://schemas.microsoft.com/office/word/2016/wordml/cid" xmlns:w16se="http://schemas.microsoft.com/office/word/2015/wordml/symex" xmlns:wpg="http://schemas.microsoft.com/office/word/2010/wordprocessingGroup" xmlns:wpi="http://schemas.microsoft.com/office/word/2010/wordprocessingInk" xmlns:wne="http://schemas.microsoft.com/office/word/2006/wordml" xmlns:wps="http://schemas.microsoft.com/office/word/2010/wordprocessingShape" mc:Ignorable="w14 w15 w16se w16cid wp14">
   <w:body>
     <w:p>
+      <w:bookmarkStart w:id="0" w:name="_GoBack"/>
       <w:r>
         <w:drawing>
           <wp:inline distT="0" distB="0" distL="0" distR="0" wp14:anchorId="31B4A31F" wp14:editId="13060DD9">
@@ -53,6 +54,7 @@
           </wp:inline>
         </w:drawing>
       </w:r>
+      <w:bookmarkEnd w:id="0"/>
     </w:p>
     <w:p/>
     <w:p/>
@@ -157,7 +159,7 @@
     </w:p>
     <w:tbl>
       <w:tblPr>
-        <w:tblStyle w:val="TableGrid"/>
+        <w:tblStyle w:val="Tabelraster"/>
         <w:tblW w:w="0" w:type="auto"/>
         <w:tblLook w:val="04A0" w:firstRow="1" w:lastRow="0" w:firstColumn="1" w:lastColumn="0" w:noHBand="0" w:noVBand="1"/>
       </w:tblPr>
@@ -273,6 +275,12 @@
               </w:rPr>
               <w:t xml:space="preserve">H1 </w:t>
             </w:r>
+            <w:r>
+              <w:rPr>
+                <w:lang w:val="en-US"/>
+              </w:rPr>
+              <w:t xml:space="preserve"> </w:t>
+            </w:r>
           </w:p>
         </w:tc>
         <w:tc>
@@ -319,6 +327,12 @@
                 <w:lang w:val="en-US"/>
               </w:rPr>
             </w:pPr>
+            <w:r>
+              <w:rPr>
+                <w:lang w:val="en-US"/>
+              </w:rPr>
+              <w:t>4rem</w:t>
+            </w:r>
           </w:p>
         </w:tc>
         <w:tc>
@@ -351,6 +365,24 @@
                 <w:lang w:val="en-US"/>
               </w:rPr>
             </w:pPr>
+            <w:r>
+              <w:rPr>
+                <w:lang w:val="en-US"/>
+              </w:rPr>
+              <w:t>H</w:t>
+            </w:r>
+            <w:r>
+              <w:rPr>
+                <w:lang w:val="en-US"/>
+              </w:rPr>
+              <w:t>2</w:t>
+            </w:r>
+            <w:r>
+              <w:rPr>
+                <w:lang w:val="en-US"/>
+              </w:rPr>
+              <w:t xml:space="preserve">  </w:t>
+            </w:r>
           </w:p>
         </w:tc>
         <w:tc>
@@ -366,6 +398,22 @@
                 <w:lang w:val="en-US"/>
               </w:rPr>
             </w:pPr>
+            <w:r>
+              <w:rPr>
+                <w:lang w:val="en-US"/>
+              </w:rPr>
+              <w:t>font-family: 'Baloo Bhaijaan 2', cursive;</w:t>
+            </w:r>
+          </w:p>
+          <w:p>
+            <w:pPr>
+              <w:tabs>
+                <w:tab w:val="left" w:pos="1620"/>
+              </w:tabs>
+              <w:rPr>
+                <w:lang w:val="en-US"/>
+              </w:rPr>
+            </w:pPr>
           </w:p>
         </w:tc>
         <w:tc>
@@ -381,6 +429,12 @@
                 <w:lang w:val="en-US"/>
               </w:rPr>
             </w:pPr>
+            <w:r>
+              <w:rPr>
+                <w:lang w:val="en-US"/>
+              </w:rPr>
+              <w:t>3.5rem</w:t>
+            </w:r>
           </w:p>
         </w:tc>
         <w:tc>
@@ -413,6 +467,24 @@
                 <w:lang w:val="en-US"/>
               </w:rPr>
             </w:pPr>
+            <w:r>
+              <w:rPr>
+                <w:lang w:val="en-US"/>
+              </w:rPr>
+              <w:t>H</w:t>
+            </w:r>
+            <w:r>
+              <w:rPr>
+                <w:lang w:val="en-US"/>
+              </w:rPr>
+              <w:t>3</w:t>
+            </w:r>
+            <w:r>
+              <w:rPr>
+                <w:lang w:val="en-US"/>
+              </w:rPr>
+              <w:t xml:space="preserve">  </w:t>
+            </w:r>
           </w:p>
         </w:tc>
         <w:tc>
@@ -428,6 +500,22 @@
                 <w:lang w:val="en-US"/>
               </w:rPr>
             </w:pPr>
+            <w:r>
+              <w:rPr>
+                <w:lang w:val="en-US"/>
+              </w:rPr>
+              <w:t>font-family: 'Baloo Bhaijaan 2', cursive;</w:t>
+            </w:r>
+          </w:p>
+          <w:p>
+            <w:pPr>
+              <w:tabs>
+                <w:tab w:val="left" w:pos="1620"/>
+              </w:tabs>
+              <w:rPr>
+                <w:lang w:val="en-US"/>
+              </w:rPr>
+            </w:pPr>
           </w:p>
         </w:tc>
         <w:tc>
@@ -443,6 +531,12 @@
                 <w:lang w:val="en-US"/>
               </w:rPr>
             </w:pPr>
+            <w:r>
+              <w:rPr>
+                <w:lang w:val="en-US"/>
+              </w:rPr>
+              <w:t>3rem</w:t>
+            </w:r>
           </w:p>
         </w:tc>
         <w:tc>
@@ -475,6 +569,24 @@
                 <w:lang w:val="en-US"/>
               </w:rPr>
             </w:pPr>
+            <w:r>
+              <w:rPr>
+                <w:lang w:val="en-US"/>
+              </w:rPr>
+              <w:t>H</w:t>
+            </w:r>
+            <w:r>
+              <w:rPr>
+                <w:lang w:val="en-US"/>
+              </w:rPr>
+              <w:t>4</w:t>
+            </w:r>
+            <w:r>
+              <w:rPr>
+                <w:lang w:val="en-US"/>
+              </w:rPr>
+              <w:t xml:space="preserve">  </w:t>
+            </w:r>
           </w:p>
         </w:tc>
         <w:tc>
@@ -490,6 +602,22 @@
                 <w:lang w:val="en-US"/>
               </w:rPr>
             </w:pPr>
+            <w:r>
+              <w:rPr>
+                <w:lang w:val="en-US"/>
+              </w:rPr>
+              <w:t>font-family: 'Baloo Bhaijaan 2', cursive;</w:t>
+            </w:r>
+          </w:p>
+          <w:p>
+            <w:pPr>
+              <w:tabs>
+                <w:tab w:val="left" w:pos="1620"/>
+              </w:tabs>
+              <w:rPr>
+                <w:lang w:val="en-US"/>
+              </w:rPr>
+            </w:pPr>
           </w:p>
         </w:tc>
         <w:tc>
@@ -505,6 +633,12 @@
                 <w:lang w:val="en-US"/>
               </w:rPr>
             </w:pPr>
+            <w:r>
+              <w:rPr>
+                <w:lang w:val="en-US"/>
+              </w:rPr>
+              <w:t>2.5rem</w:t>
+            </w:r>
           </w:p>
         </w:tc>
         <w:tc>
@@ -537,6 +671,24 @@
                 <w:lang w:val="en-US"/>
               </w:rPr>
             </w:pPr>
+            <w:r>
+              <w:rPr>
+                <w:lang w:val="en-US"/>
+              </w:rPr>
+              <w:t>H</w:t>
+            </w:r>
+            <w:r>
+              <w:rPr>
+                <w:lang w:val="en-US"/>
+              </w:rPr>
+              <w:t>5</w:t>
+            </w:r>
+            <w:r>
+              <w:rPr>
+                <w:lang w:val="en-US"/>
+              </w:rPr>
+              <w:t xml:space="preserve">  </w:t>
+            </w:r>
           </w:p>
         </w:tc>
         <w:tc>
@@ -552,6 +704,22 @@
                 <w:lang w:val="en-US"/>
               </w:rPr>
             </w:pPr>
+            <w:r>
+              <w:rPr>
+                <w:lang w:val="en-US"/>
+              </w:rPr>
+              <w:t>font-family: 'Baloo Bhaijaan 2', cursive;</w:t>
+            </w:r>
+          </w:p>
+          <w:p>
+            <w:pPr>
+              <w:tabs>
+                <w:tab w:val="left" w:pos="1620"/>
+              </w:tabs>
+              <w:rPr>
+                <w:lang w:val="en-US"/>
+              </w:rPr>
+            </w:pPr>
           </w:p>
         </w:tc>
         <w:tc>
@@ -567,6 +735,12 @@
                 <w:lang w:val="en-US"/>
               </w:rPr>
             </w:pPr>
+            <w:r>
+              <w:rPr>
+                <w:lang w:val="en-US"/>
+              </w:rPr>
+              <w:t>2rem</w:t>
+            </w:r>
           </w:p>
         </w:tc>
         <w:tc>
@@ -599,6 +773,18 @@
                 <w:lang w:val="en-US"/>
               </w:rPr>
             </w:pPr>
+            <w:r>
+              <w:rPr>
+                <w:lang w:val="en-US"/>
+              </w:rPr>
+              <w:t>H</w:t>
+            </w:r>
+            <w:r>
+              <w:rPr>
+                <w:lang w:val="en-US"/>
+              </w:rPr>
+              <w:t>6</w:t>
+            </w:r>
           </w:p>
         </w:tc>
         <w:tc>
@@ -614,6 +800,22 @@
                 <w:lang w:val="en-US"/>
               </w:rPr>
             </w:pPr>
+            <w:r>
+              <w:rPr>
+                <w:lang w:val="en-US"/>
+              </w:rPr>
+              <w:t>font-family: 'Baloo Bhaijaan 2', cursive;</w:t>
+            </w:r>
+          </w:p>
+          <w:p>
+            <w:pPr>
+              <w:tabs>
+                <w:tab w:val="left" w:pos="1620"/>
+              </w:tabs>
+              <w:rPr>
+                <w:lang w:val="en-US"/>
+              </w:rPr>
+            </w:pPr>
           </w:p>
         </w:tc>
         <w:tc>
@@ -629,6 +831,12 @@
                 <w:lang w:val="en-US"/>
               </w:rPr>
             </w:pPr>
+            <w:r>
+              <w:rPr>
+                <w:lang w:val="en-US"/>
+              </w:rPr>
+              <w:t>1.5rem</w:t>
+            </w:r>
           </w:p>
         </w:tc>
         <w:tc>
@@ -661,6 +869,12 @@
                 <w:lang w:val="en-US"/>
               </w:rPr>
             </w:pPr>
+            <w:r>
+              <w:rPr>
+                <w:lang w:val="en-US"/>
+              </w:rPr>
+              <w:t xml:space="preserve"> </w:t>
+            </w:r>
           </w:p>
         </w:tc>
         <w:tc>
@@ -731,7 +945,7 @@
 </file>
 
 <file path=word/styles.xml><?xml version="1.0" encoding="utf-8"?>
-<w:styles xmlns:mc="http://schemas.openxmlformats.org/markup-compatibility/2006" xmlns:r="http://schemas.openxmlformats.org/officeDocument/2006/relationships" xmlns:w="http://schemas.openxmlformats.org/wordprocessingml/2006/main" xmlns:w14="http://schemas.microsoft.com/office/word/2010/wordml" xmlns:w15="http://schemas.microsoft.com/office/word/2012/wordml" xmlns:w16cex="http://schemas.microsoft.com/office/word/2018/wordml/cex" xmlns:w16cid="http://schemas.microsoft.com/office/word/2016/wordml/cid" xmlns:w16="http://schemas.microsoft.com/office/word/2018/wordml" xmlns:w16se="http://schemas.microsoft.com/office/word/2015/wordml/symex" mc:Ignorable="w14 w15 w16se w16cid w16 w16cex">
+<w:styles xmlns:mc="http://schemas.openxmlformats.org/markup-compatibility/2006" xmlns:r="http://schemas.openxmlformats.org/officeDocument/2006/relationships" xmlns:w="http://schemas.openxmlformats.org/wordprocessingml/2006/main" xmlns:w14="http://schemas.microsoft.com/office/word/2010/wordml" xmlns:w15="http://schemas.microsoft.com/office/word/2012/wordml" xmlns:w16cid="http://schemas.microsoft.com/office/word/2016/wordml/cid" xmlns:w16se="http://schemas.microsoft.com/office/word/2015/wordml/symex" mc:Ignorable="w14 w15 w16se w16cid">
   <w:docDefaults>
     <w:rPrDefault>
       <w:rPr>
@@ -747,7 +961,7 @@
       </w:pPr>
     </w:pPrDefault>
   </w:docDefaults>
-  <w:latentStyles w:defLockedState="0" w:defUIPriority="99" w:defSemiHidden="0" w:defUnhideWhenUsed="0" w:defQFormat="0" w:count="376">
+  <w:latentStyles w:defLockedState="0" w:defUIPriority="99" w:defSemiHidden="0" w:defUnhideWhenUsed="0" w:defQFormat="0" w:count="375">
     <w:lsdException w:name="Normal" w:uiPriority="0" w:qFormat="1"/>
     <w:lsdException w:name="heading 1" w:uiPriority="9" w:qFormat="1"/>
     <w:lsdException w:name="heading 2" w:semiHidden="1" w:uiPriority="9" w:unhideWhenUsed="1" w:qFormat="1"/>
@@ -1123,9 +1337,8 @@
     <w:lsdException w:name="Smart Hyperlink" w:semiHidden="1" w:unhideWhenUsed="1"/>
     <w:lsdException w:name="Hashtag" w:semiHidden="1" w:unhideWhenUsed="1"/>
     <w:lsdException w:name="Unresolved Mention" w:semiHidden="1" w:unhideWhenUsed="1"/>
-    <w:lsdException w:name="Smart Link" w:semiHidden="1" w:unhideWhenUsed="1"/>
   </w:latentStyles>
-  <w:style w:type="paragraph" w:default="1" w:styleId="Normal">
+  <w:style w:type="paragraph" w:default="1" w:styleId="Standaard">
     <w:name w:val="Normal"/>
     <w:qFormat/>
     <w:rsid w:val="00112359"/>
@@ -1133,13 +1346,13 @@
       <w:noProof/>
     </w:rPr>
   </w:style>
-  <w:style w:type="character" w:default="1" w:styleId="DefaultParagraphFont">
+  <w:style w:type="character" w:default="1" w:styleId="Standaardalinea-lettertype">
     <w:name w:val="Default Paragraph Font"/>
     <w:uiPriority w:val="1"/>
     <w:semiHidden/>
     <w:unhideWhenUsed/>
   </w:style>
-  <w:style w:type="table" w:default="1" w:styleId="TableNormal">
+  <w:style w:type="table" w:default="1" w:styleId="Standaardtabel">
     <w:name w:val="Normal Table"/>
     <w:uiPriority w:val="99"/>
     <w:semiHidden/>
@@ -1154,15 +1367,15 @@
       </w:tblCellMar>
     </w:tblPr>
   </w:style>
-  <w:style w:type="numbering" w:default="1" w:styleId="NoList">
+  <w:style w:type="numbering" w:default="1" w:styleId="Geenlijst">
     <w:name w:val="No List"/>
     <w:uiPriority w:val="99"/>
     <w:semiHidden/>
     <w:unhideWhenUsed/>
   </w:style>
-  <w:style w:type="table" w:styleId="TableGrid">
+  <w:style w:type="table" w:styleId="Tabelraster">
     <w:name w:val="Table Grid"/>
-    <w:basedOn w:val="TableNormal"/>
+    <w:basedOn w:val="Standaardtabel"/>
     <w:uiPriority w:val="39"/>
     <w:rsid w:val="00112359"/>
     <w:pPr>

</xml_diff>